<commit_message>
changes related to weightage
</commit_message>
<xml_diff>
--- a/project_files/CURRICULUM FRAMEWORK (2).docx
+++ b/project_files/CURRICULUM FRAMEWORK (2).docx
@@ -289,13 +289,7 @@
         <w:rPr>
           <w:color w:val="FF0000"/>
         </w:rPr>
-        <w:t>INCREASE THE HIE</w:t>
-      </w:r>
-      <w:r>
-        <w:rPr>
-          <w:color w:val="FF0000"/>
-        </w:rPr>
-        <w:t>GHT MORE THAN DOUBLE</w:t>
+        <w:t>INCREASE THE HIEGHT MORE THAN DOUBLE</w:t>
       </w:r>
       <w:r>
         <w:rPr>
@@ -449,13 +443,7 @@
         <w:rPr>
           <w:lang w:val="en-IN"/>
         </w:rPr>
-        <w:t>There must be an option for user (institution) to add a new value if it is not th</w:t>
-      </w:r>
-      <w:r>
-        <w:rPr>
-          <w:lang w:val="en-IN"/>
-        </w:rPr>
-        <w:t>ere in the list. That value must be saved in the master table and shown to all the users.</w:t>
+        <w:t>There must be an option for user (institution) to add a new value if it is not there in the list. That value must be saved in the master table and shown to all the users.</w:t>
       </w:r>
       <w:r>
         <w:rPr>
@@ -593,13 +581,7 @@
         <w:rPr>
           <w:lang w:val="en-IN"/>
         </w:rPr>
-        <w:t>In this scr</w:t>
-      </w:r>
-      <w:r>
-        <w:rPr>
-          <w:lang w:val="en-IN"/>
-        </w:rPr>
-        <w:t xml:space="preserve">een, list is showing in descending order, it should show the first select in serial no.1, second selected in </w:t>
+        <w:t xml:space="preserve">In this screen, list is showing in descending order, it should show the first select in serial no.1, second selected in </w:t>
       </w:r>
       <w:proofErr w:type="spellStart"/>
       <w:r>
@@ -760,13 +742,7 @@
         <w:rPr>
           <w:lang w:val="en-IN"/>
         </w:rPr>
-        <w:t xml:space="preserve">Please provide the option to user(institution) to define Minimum &amp; Maximum Credits in the following </w:t>
-      </w:r>
-      <w:r>
-        <w:rPr>
-          <w:lang w:val="en-IN"/>
-        </w:rPr>
-        <w:t>screen. And consider this for this particular course in the next screens to calculate credits.</w:t>
+        <w:t>Please provide the option to user(institution) to define Minimum &amp; Maximum Credits in the following screen. And consider this for this particular course in the next screens to calculate credits.</w:t>
       </w:r>
       <w:r>
         <w:rPr>
@@ -847,13 +823,7 @@
         <w:rPr>
           <w:lang w:val="en-IN"/>
         </w:rPr>
-        <w:t>Define your own credit</w:t>
-      </w:r>
-      <w:r>
-        <w:rPr>
-          <w:lang w:val="en-IN"/>
-        </w:rPr>
-        <w:t>s -&gt; button</w:t>
+        <w:t>Define your own credits -&gt; button</w:t>
       </w:r>
     </w:p>
     <w:p>
@@ -1157,15 +1127,7 @@
           <w:bCs/>
           <w:lang w:val="en-IN"/>
         </w:rPr>
-        <w:t xml:space="preserve"> Lecture, Tutorial and Practical. Below </w:t>
-      </w:r>
-      <w:r>
-        <w:rPr>
-          <w:b/>
-          <w:bCs/>
-          <w:lang w:val="en-IN"/>
-        </w:rPr>
-        <w:t>is an Example.</w:t>
+        <w:t xml:space="preserve"> Lecture, Tutorial and Practical. Below is an Example.</w:t>
       </w:r>
       <w:r>
         <w:rPr>
@@ -1716,13 +1678,7 @@
         <w:rPr>
           <w:lang w:val="en-IN"/>
         </w:rPr>
-        <w:t xml:space="preserve">In the below screen, it is </w:t>
-      </w:r>
-      <w:r>
-        <w:rPr>
-          <w:lang w:val="en-IN"/>
-        </w:rPr>
-        <w:t>showing the total of the entered weightages, also show the remaining weightage while entering.</w:t>
+        <w:t>In the below screen, it is showing the total of the entered weightages, also show the remaining weightage while entering.</w:t>
       </w:r>
       <w:r>
         <w:rPr>
@@ -1832,13 +1788,7 @@
         <w:rPr>
           <w:lang w:val="en-IN"/>
         </w:rPr>
-        <w:t xml:space="preserve"> Mandatory course may or may not have the credits, consider this for </w:t>
-      </w:r>
-      <w:r>
-        <w:rPr>
-          <w:lang w:val="en-IN"/>
-        </w:rPr>
-        <w:t>next screens.</w:t>
+        <w:t xml:space="preserve"> Mandatory course may or may not have the credits, consider this for next screens.</w:t>
       </w:r>
     </w:p>
     <w:p>
@@ -2043,13 +1993,7 @@
         <w:rPr>
           <w:lang w:val="en-IN"/>
         </w:rPr>
-        <w:t xml:space="preserve"> of the marked sentence, write ‘Select Subjects’. and those course categories must be displayed based on the selection priority in the </w:t>
-      </w:r>
-      <w:r>
-        <w:rPr>
-          <w:lang w:val="en-IN"/>
-        </w:rPr>
-        <w:t xml:space="preserve">first screen. And increase the height of the list </w:t>
+        <w:t xml:space="preserve"> of the marked sentence, write ‘Select Subjects’. and those course categories must be displayed based on the selection priority in the first screen. And increase the height of the list </w:t>
       </w:r>
       <w:proofErr w:type="gramStart"/>
       <w:r>
@@ -2205,13 +2149,7 @@
         <w:rPr>
           <w:lang w:val="en-IN"/>
         </w:rPr>
-        <w:t>In the below screen, provide an option to user to add subjects if not available in the list. Those subjects will be added in master table and visible to other</w:t>
-      </w:r>
-      <w:r>
-        <w:rPr>
-          <w:lang w:val="en-IN"/>
-        </w:rPr>
-        <w:t xml:space="preserve"> users too.</w:t>
+        <w:t>In the below screen, provide an option to user to add subjects if not available in the list. Those subjects will be added in master table and visible to other users too.</w:t>
       </w:r>
       <w:r>
         <w:rPr>
@@ -2370,13 +2308,7 @@
         <w:rPr>
           <w:lang w:val="en-IN"/>
         </w:rPr>
-        <w:t xml:space="preserve"> if we go back it is going to first page and entire work is not getting saved. If we save the data in every page, use</w:t>
-      </w:r>
-      <w:r>
-        <w:rPr>
-          <w:lang w:val="en-IN"/>
-        </w:rPr>
-        <w:t xml:space="preserve">r can continue later whenever he </w:t>
+        <w:t xml:space="preserve"> if we go back it is going to first page and entire work is not getting saved. If we save the data in every page, user can continue later whenever he </w:t>
       </w:r>
       <w:proofErr w:type="gramStart"/>
       <w:r>
@@ -2464,15 +2396,7 @@
         <w:rPr>
           <w:color w:val="70AD47" w:themeColor="accent6"/>
         </w:rPr>
-        <w:t>Don</w:t>
-      </w:r>
-      <w:bookmarkStart w:id="0" w:name="_GoBack"/>
-      <w:bookmarkEnd w:id="0"/>
-      <w:r>
-        <w:rPr>
-          <w:color w:val="70AD47" w:themeColor="accent6"/>
-        </w:rPr>
-        <w:t>e</w:t>
+        <w:t>Done</w:t>
       </w:r>
     </w:p>
     <w:p>
@@ -2490,13 +2414,7 @@
           <w:lang w:val="en-IN"/>
         </w:rPr>
         <w:lastRenderedPageBreak/>
-        <w:t>ISSUE: if we enter into edit mode and update the course, then there are few duplicate records showing in the list as shown in below screenshot, showing the same subjects mu</w:t>
-      </w:r>
-      <w:r>
-        <w:rPr>
-          <w:lang w:val="en-IN"/>
-        </w:rPr>
-        <w:t>ltiple times in subject selection screen, please fix this issue.</w:t>
+        <w:t>ISSUE: if we enter into edit mode and update the course, then there are few duplicate records showing in the list as shown in below screenshot, showing the same subjects multiple times in subject selection screen, please fix this issue.</w:t>
       </w:r>
       <w:r>
         <w:rPr>
@@ -2685,13 +2603,7 @@
         <w:rPr>
           <w:lang w:val="en-IN"/>
         </w:rPr>
-        <w:t>ISSUE: if we click on download pdf button, a pdf is download but it is not properly aligned, there is not table and lines, just text is displayed in it, pls fix i</w:t>
-      </w:r>
-      <w:r>
-        <w:rPr>
-          <w:lang w:val="en-IN"/>
-        </w:rPr>
-        <w:t>t. Check the below screen shot.</w:t>
+        <w:t>ISSUE: if we click on download pdf button, a pdf is download but it is not properly aligned, there is not table and lines, just text is displayed in it, pls fix it. Check the below screen shot.</w:t>
       </w:r>
       <w:r>
         <w:rPr>
@@ -2727,6 +2639,18 @@
         </w:rPr>
         <w:lastRenderedPageBreak/>
         <w:t>DOWNLOAD PDF PENDING</w:t>
+      </w:r>
+      <w:r>
+        <w:rPr>
+          <w:color w:val="FF0000"/>
+        </w:rPr>
+        <w:t xml:space="preserve"> - </w:t>
+      </w:r>
+      <w:r>
+        <w:rPr>
+          <w:color w:val="70AD47" w:themeColor="accent6"/>
+        </w:rPr>
+        <w:t>Done</w:t>
       </w:r>
     </w:p>
     <w:p>
@@ -2923,13 +2847,7 @@
         <w:rPr>
           <w:lang w:val="en-IN"/>
         </w:rPr>
-        <w:t>Course name must be shown as ‘Under Graduate - Bachelor of Arts - B.A. (General</w:t>
-      </w:r>
-      <w:r>
-        <w:rPr>
-          <w:lang w:val="en-IN"/>
-        </w:rPr>
-        <w:t>)’ (Program - Course - Course/Branch).</w:t>
+        <w:t>Course name must be shown as ‘Under Graduate - Bachelor of Arts - B.A. (General)’ (Program - Course - Course/Branch).</w:t>
       </w:r>
       <w:r>
         <w:rPr>
@@ -3040,13 +2958,7 @@
         <w:rPr>
           <w:lang w:val="en-IN"/>
         </w:rPr>
-        <w:t>Please write the below content in login page below the login button, see the</w:t>
-      </w:r>
-      <w:r>
-        <w:rPr>
-          <w:lang w:val="en-IN"/>
-        </w:rPr>
-        <w:t xml:space="preserve"> screen shot.</w:t>
+        <w:t>Please write the below content in login page below the login button, see the screen shot.</w:t>
       </w:r>
       <w:r>
         <w:rPr>
@@ -3270,15 +3182,7 @@
           <w:sz w:val="18"/>
           <w:szCs w:val="24"/>
         </w:rPr>
-        <w:t xml:space="preserve">Choice Based Credit System </w:t>
-      </w:r>
-      <w:r>
-        <w:rPr>
-          <w:rFonts w:ascii="Verdana" w:eastAsia="Verdana" w:hAnsi="Verdana"/>
-          <w:sz w:val="18"/>
-          <w:szCs w:val="24"/>
-        </w:rPr>
-        <w:t>(CBCS)</w:t>
+        <w:t>Choice Based Credit System (CBCS)</w:t>
       </w:r>
     </w:p>
     <w:p>
@@ -3422,13 +3326,7 @@
           <w:lang w:val="en-IN"/>
         </w:rPr>
         <w:tab/>
-        <w:t>(1 h</w:t>
-      </w:r>
-      <w:r>
-        <w:rPr>
-          <w:lang w:val="en-IN"/>
-        </w:rPr>
-        <w:t>r)</w:t>
+        <w:t>(1 hr)</w:t>
       </w:r>
       <w:r>
         <w:rPr>
@@ -3540,13 +3438,7 @@
         <w:rPr>
           <w:lang w:val="en-IN"/>
         </w:rPr>
-        <w:t>A pop-up alert must be shown when user giving credits to subjects and assigning semesters, in case the cre</w:t>
-      </w:r>
-      <w:r>
-        <w:rPr>
-          <w:lang w:val="en-IN"/>
-        </w:rPr>
-        <w:t>dits are exceeding 20 in a semester it should give an alert.</w:t>
+        <w:t>A pop-up alert must be shown when user giving credits to subjects and assigning semesters, in case the credits are exceeding 20 in a semester it should give an alert.</w:t>
       </w:r>
       <w:r>
         <w:rPr>
@@ -3647,13 +3539,7 @@
         <w:rPr>
           <w:lang w:val="en-IN"/>
         </w:rPr>
-        <w:t>Pop-up while selecting Mini Project - Mini Project sho</w:t>
-      </w:r>
-      <w:r>
-        <w:rPr>
-          <w:lang w:val="en-IN"/>
-        </w:rPr>
-        <w:t>uld be added between 3</w:t>
+        <w:t>Pop-up while selecting Mini Project - Mini Project should be added between 3</w:t>
       </w:r>
       <w:r>
         <w:rPr>
@@ -3785,13 +3671,7 @@
         <w:rPr>
           <w:lang w:val="en-IN"/>
         </w:rPr>
-        <w:t xml:space="preserve">Pop-up while selecting Economics for Engineer, Environmental studies, </w:t>
-      </w:r>
-      <w:r>
-        <w:rPr>
-          <w:lang w:val="en-IN"/>
-        </w:rPr>
-        <w:t>HVPE. ‘Please check work load balance for the available faculty.’</w:t>
+        <w:t>Pop-up while selecting Economics for Engineer, Environmental studies, HVPE. ‘Please check work load balance for the available faculty.’</w:t>
       </w:r>
       <w:r>
         <w:rPr>
@@ -3970,19 +3850,7 @@
         <w:rPr>
           <w:lang w:val="en-IN"/>
         </w:rPr>
-        <w:t xml:space="preserve">Under </w:t>
-      </w:r>
-      <w:r>
-        <w:rPr>
-          <w:lang w:val="en-IN"/>
-        </w:rPr>
-        <w:t>Graduate Degree Courses in EMERGING / MULTIDISCIPLINARY AREAS shall be allowed as specialization from the same department. The minimum additional Credits for such Courses shall be in the range of 18-20 (including credit transferred from the SWAYAM platform</w:t>
-      </w:r>
-      <w:r>
-        <w:rPr>
-          <w:lang w:val="en-IN"/>
-        </w:rPr>
-        <w:t>) and the same shall be mentioned in the degree, as specialization in that particular area. For example, doing extra credits for Robotics in Mechanical Engineering shall earn B.E./B.Tech. (Hons.) Mechanical Engineering with specialization in Robotics.</w:t>
+        <w:t>Under Graduate Degree Courses in EMERGING / MULTIDISCIPLINARY AREAS shall be allowed as specialization from the same department. The minimum additional Credits for such Courses shall be in the range of 18-20 (including credit transferred from the SWAYAM platform) and the same shall be mentioned in the degree, as specialization in that particular area. For example, doing extra credits for Robotics in Mechanical Engineering shall earn B.E./B.Tech. (Hons.) Mechanical Engineering with specialization in Robotics.</w:t>
       </w:r>
     </w:p>
     <w:p>
@@ -4002,20 +3870,10 @@
         <w:rPr>
           <w:lang w:val="en-IN"/>
         </w:rPr>
-        <w:t>Min</w:t>
-      </w:r>
-      <w:r>
-        <w:rPr>
-          <w:lang w:val="en-IN"/>
-        </w:rPr>
-        <w:t>or specialization in EMERGING/ MULTIDISCIPLINARY AREAS in Under Graduate Degree Courses may be allowed where a student of another Department shall take the minimum additional Credits in the range of 18-20 and get a degree with minor from another Department</w:t>
-      </w:r>
-      <w:r>
-        <w:rPr>
-          <w:lang w:val="en-IN"/>
-        </w:rPr>
-        <w:t>.</w:t>
-      </w:r>
+        <w:t>Minor specialization in EMERGING/ MULTIDISCIPLINARY AREAS in Under Graduate Degree Courses may be allowed where a student of another Department shall take the minimum additional Credits in the range of 18-20 and get a degree with minor from another Department.</w:t>
+      </w:r>
+      <w:bookmarkStart w:id="0" w:name="_GoBack"/>
+      <w:bookmarkEnd w:id="0"/>
     </w:p>
     <w:p>
       <w:pPr>
@@ -4049,19 +3907,7 @@
         <w:rPr>
           <w:lang w:val="en-IN"/>
         </w:rPr>
-        <w:t>Areas in which Minor Degree/Hons. may be offered are numerous. It is up to the Universities with the help of their Academic Board/Council to decide whether Minor Degree/Hons. is to be offered or not in any particular area, which is not menti</w:t>
-      </w:r>
-      <w:r>
-        <w:rPr>
-          <w:lang w:val="en-IN"/>
-        </w:rPr>
-        <w:t>oned above. AICTE approval is not required for offering Minor Degree/Hons. in any such area, however the criteria that “Minor Degree or Hons. will cumulatively require additional 18 to 20 credits in the specified area in addition to the credits essential f</w:t>
-      </w:r>
-      <w:r>
-        <w:rPr>
-          <w:lang w:val="en-IN"/>
-        </w:rPr>
-        <w:t>or obtaining the Under Graduate Degree in Major Discipline (i.e. 160 credits)”</w:t>
+        <w:t>Areas in which Minor Degree/Hons. may be offered are numerous. It is up to the Universities with the help of their Academic Board/Council to decide whether Minor Degree/Hons. is to be offered or not in any particular area, which is not mentioned above. AICTE approval is not required for offering Minor Degree/Hons. in any such area, however the criteria that “Minor Degree or Hons. will cumulatively require additional 18 to 20 credits in the specified area in addition to the credits essential for obtaining the Under Graduate Degree in Major Discipline (i.e. 160 credits)”</w:t>
       </w:r>
     </w:p>
     <w:p>
@@ -4095,13 +3941,7 @@
         <w:rPr>
           <w:lang w:val="en-IN"/>
         </w:rPr>
-        <w:t xml:space="preserve"> shall not be issued</w:t>
-      </w:r>
-      <w:r>
-        <w:rPr>
-          <w:lang w:val="en-IN"/>
-        </w:rPr>
-        <w:t xml:space="preserve"> by the Council.</w:t>
+        <w:t xml:space="preserve"> shall not be issued by the Council.</w:t>
       </w:r>
     </w:p>
     <w:p>
@@ -4286,13 +4126,7 @@
         <w:rPr>
           <w:lang w:val="en-IN"/>
         </w:rPr>
-        <w:t>Admin should have a provision to make the curriculum design created by any</w:t>
-      </w:r>
-      <w:r>
-        <w:rPr>
-          <w:lang w:val="en-IN"/>
-        </w:rPr>
-        <w:t xml:space="preserve"> institute visible with a control in admin panel. So that an institution can see that curriculum in their dash board like sample or a model curriculum. A provision should </w:t>
+        <w:t xml:space="preserve">Admin should have a provision to make the curriculum design created by any institute visible with a control in admin panel. So that an institution can see that curriculum in their dash board like sample or a model curriculum. A provision should </w:t>
       </w:r>
       <w:proofErr w:type="spellStart"/>
       <w:proofErr w:type="gramStart"/>
@@ -4308,13 +4142,7 @@
         <w:rPr>
           <w:lang w:val="en-IN"/>
         </w:rPr>
-        <w:t xml:space="preserve"> to the institution to use those models If they want to use the same with sma</w:t>
-      </w:r>
-      <w:r>
-        <w:rPr>
-          <w:lang w:val="en-IN"/>
-        </w:rPr>
-        <w:t>ll corrections and they could be able to modify and save for them. Search facility (Institution shall be able to search by institution or course as per their requirement</w:t>
+        <w:t xml:space="preserve"> to the institution to use those models If they want to use the same with small corrections and they could be able to modify and save for them. Search facility (Institution shall be able to search by institution or course as per their requirement</w:t>
       </w:r>
       <w:proofErr w:type="gramStart"/>
       <w:r>
@@ -4345,13 +4173,7 @@
         <w:rPr>
           <w:lang w:val="en-IN"/>
         </w:rPr>
-        <w:t>Institution should have a provision to share the created curriculum with a li</w:t>
-      </w:r>
-      <w:r>
-        <w:rPr>
-          <w:lang w:val="en-IN"/>
-        </w:rPr>
-        <w:t xml:space="preserve">nk to other persons to cross check and suggest modification in it. Those modification should be indicated with some </w:t>
+        <w:t xml:space="preserve">Institution should have a provision to share the created curriculum with a link to other persons to cross check and suggest modification in it. Those modification should be indicated with some </w:t>
       </w:r>
       <w:proofErr w:type="spellStart"/>
       <w:r>
@@ -4433,13 +4255,7 @@
         <w:rPr>
           <w:lang w:val="en-IN"/>
         </w:rPr>
-        <w:t>Note: we will add if we found anythin</w:t>
-      </w:r>
-      <w:r>
-        <w:rPr>
-          <w:lang w:val="en-IN"/>
-        </w:rPr>
-        <w:t>g.</w:t>
+        <w:t>Note: we will add if we found anything.</w:t>
       </w:r>
     </w:p>
     <w:sectPr>

</xml_diff>